<commit_message>
revised section 1 solution handout
</commit_message>
<xml_diff>
--- a/section/1/Section1-Solutions.docx
+++ b/section/1/Section1-Solutions.docx
@@ -1,6 +1,6 @@
 
 <file path=word/document.xml><?xml version="1.0" encoding="utf-8"?>
-<w:document xmlns:wpc="http://schemas.microsoft.com/office/word/2010/wordprocessingCanvas" xmlns:mo="http://schemas.microsoft.com/office/mac/office/2008/main" xmlns:mc="http://schemas.openxmlformats.org/markup-compatibility/2006" xmlns:mv="urn:schemas-microsoft-com:mac:vml" xmlns:o="urn:schemas-microsoft-com:office:office" xmlns:r="http://schemas.openxmlformats.org/officeDocument/2006/relationships" xmlns:m="http://schemas.openxmlformats.org/officeDocument/2006/math" xmlns:v="urn:schemas-microsoft-com:vml" xmlns:wp14="http://schemas.microsoft.com/office/word/2010/wordprocessingDrawing" xmlns:wp="http://schemas.openxmlformats.org/drawingml/2006/wordprocessingDrawing" xmlns:w10="urn:schemas-microsoft-com:office:word" xmlns:w="http://schemas.openxmlformats.org/wordprocessingml/2006/main" xmlns:w14="http://schemas.microsoft.com/office/word/2010/wordml" xmlns:w15="http://schemas.microsoft.com/office/word/2012/wordml" xmlns:wpg="http://schemas.microsoft.com/office/word/2010/wordprocessingGroup" xmlns:wpi="http://schemas.microsoft.com/office/word/2010/wordprocessingInk" xmlns:wne="http://schemas.microsoft.com/office/word/2006/wordml" xmlns:wps="http://schemas.microsoft.com/office/word/2010/wordprocessingShape" mc:Ignorable="w14 w15 wp14">
+<w:document xmlns:wpc="http://schemas.microsoft.com/office/word/2010/wordprocessingCanvas" xmlns:cx="http://schemas.microsoft.com/office/drawing/2014/chartex" xmlns:cx1="http://schemas.microsoft.com/office/drawing/2015/9/8/chartex" xmlns:cx2="http://schemas.microsoft.com/office/drawing/2015/10/21/chartex" xmlns:cx3="http://schemas.microsoft.com/office/drawing/2016/5/9/chartex" xmlns:cx4="http://schemas.microsoft.com/office/drawing/2016/5/10/chartex" xmlns:cx5="http://schemas.microsoft.com/office/drawing/2016/5/11/chartex" xmlns:cx6="http://schemas.microsoft.com/office/drawing/2016/5/12/chartex" xmlns:cx7="http://schemas.microsoft.com/office/drawing/2016/5/13/chartex" xmlns:cx8="http://schemas.microsoft.com/office/drawing/2016/5/14/chartex" xmlns:mc="http://schemas.openxmlformats.org/markup-compatibility/2006" xmlns:aink="http://schemas.microsoft.com/office/drawing/2016/ink" xmlns:am3d="http://schemas.microsoft.com/office/drawing/2017/model3d" xmlns:o="urn:schemas-microsoft-com:office:office" xmlns:r="http://schemas.openxmlformats.org/officeDocument/2006/relationships" xmlns:m="http://schemas.openxmlformats.org/officeDocument/2006/math" xmlns:v="urn:schemas-microsoft-com:vml" xmlns:wp14="http://schemas.microsoft.com/office/word/2010/wordprocessingDrawing" xmlns:wp="http://schemas.openxmlformats.org/drawingml/2006/wordprocessingDrawing" xmlns:w10="urn:schemas-microsoft-com:office:word" xmlns:w="http://schemas.openxmlformats.org/wordprocessingml/2006/main" xmlns:w14="http://schemas.microsoft.com/office/word/2010/wordml" xmlns:w15="http://schemas.microsoft.com/office/word/2012/wordml" xmlns:w16cid="http://schemas.microsoft.com/office/word/2016/wordml/cid" xmlns:w16se="http://schemas.microsoft.com/office/word/2015/wordml/symex" xmlns:wpg="http://schemas.microsoft.com/office/word/2010/wordprocessingGroup" xmlns:wpi="http://schemas.microsoft.com/office/word/2010/wordprocessingInk" xmlns:wne="http://schemas.microsoft.com/office/word/2006/wordml" xmlns:wps="http://schemas.microsoft.com/office/word/2010/wordprocessingShape" mc:Ignorable="w14 w15 w16se w16cid wp14">
   <w:body>
     <w:p>
       <w:pPr>
@@ -39,7 +39,13 @@
         <w:tab/>
       </w:r>
       <w:r>
-        <w:t xml:space="preserve">       January 17, 2018</w:t>
+        <w:t xml:space="preserve">       </w:t>
+      </w:r>
+      <w:r>
+        <w:t xml:space="preserve">    April 11</w:t>
+      </w:r>
+      <w:r>
+        <w:t>, 2018</w:t>
       </w:r>
     </w:p>
     <w:p>
@@ -4196,14 +4202,24 @@
       <w:r>
         <w:t xml:space="preserve">, give it a good specific name like </w:t>
       </w:r>
+      <w:proofErr w:type="spellStart"/>
       <w:r>
         <w:rPr>
           <w:rFonts w:ascii="Courier New" w:hAnsi="Courier New" w:cs="Courier New"/>
           <w:b/>
           <w:sz w:val="20"/>
         </w:rPr>
-        <w:t>backup</w:t>
+        <w:t>backU</w:t>
       </w:r>
+      <w:r>
+        <w:rPr>
+          <w:rFonts w:ascii="Courier New" w:hAnsi="Courier New" w:cs="Courier New"/>
+          <w:b/>
+          <w:sz w:val="20"/>
+        </w:rPr>
+        <w:t>p</w:t>
+      </w:r>
+      <w:proofErr w:type="spellEnd"/>
       <w:r>
         <w:rPr>
           <w:b/>
@@ -4264,6 +4280,9 @@
       <w:r>
         <w:t>accomplish one main task.</w:t>
       </w:r>
+      <w:r>
+        <w:t xml:space="preserve"> Establish milestones as you work so that you can write some code for one simpler task, test it, and fix it before moving on to the next task in solving a complex problem.</w:t>
+      </w:r>
     </w:p>
     <w:p>
       <w:pPr>
@@ -4274,16 +4293,28 @@
       <w:pPr>
         <w:jc w:val="both"/>
       </w:pPr>
+      <w:bookmarkStart w:id="0" w:name="_GoBack"/>
+      <w:bookmarkEnd w:id="0"/>
     </w:p>
     <w:p>
       <w:pPr>
         <w:jc w:val="both"/>
       </w:pPr>
       <w:r>
-        <w:t>See the CS 106A Style Guide on the course website (linked to from the “Assignments” dropdown) for more style tips!</w:t>
+        <w:t xml:space="preserve">See the CS 106A Style Guide on the course website (linked to from the </w:t>
       </w:r>
-      <w:bookmarkStart w:id="0" w:name="_GoBack"/>
-      <w:bookmarkEnd w:id="0"/>
+      <w:r>
+        <w:t>sidebar on the homepage</w:t>
+      </w:r>
+      <w:r>
+        <w:t xml:space="preserve">) for more </w:t>
+      </w:r>
+      <w:r>
+        <w:t xml:space="preserve">important </w:t>
+      </w:r>
+      <w:r>
+        <w:t>style tips!</w:t>
+      </w:r>
     </w:p>
     <w:sectPr>
       <w:headerReference w:type="default" r:id="rId7"/>
@@ -4299,7 +4330,7 @@
 </file>
 
 <file path=word/endnotes.xml><?xml version="1.0" encoding="utf-8"?>
-<w:endnotes xmlns:wpc="http://schemas.microsoft.com/office/word/2010/wordprocessingCanvas" xmlns:mo="http://schemas.microsoft.com/office/mac/office/2008/main" xmlns:mc="http://schemas.openxmlformats.org/markup-compatibility/2006" xmlns:mv="urn:schemas-microsoft-com:mac:vml" xmlns:o="urn:schemas-microsoft-com:office:office" xmlns:r="http://schemas.openxmlformats.org/officeDocument/2006/relationships" xmlns:m="http://schemas.openxmlformats.org/officeDocument/2006/math" xmlns:v="urn:schemas-microsoft-com:vml" xmlns:wp14="http://schemas.microsoft.com/office/word/2010/wordprocessingDrawing" xmlns:wp="http://schemas.openxmlformats.org/drawingml/2006/wordprocessingDrawing" xmlns:w10="urn:schemas-microsoft-com:office:word" xmlns:w="http://schemas.openxmlformats.org/wordprocessingml/2006/main" xmlns:w14="http://schemas.microsoft.com/office/word/2010/wordml" xmlns:w15="http://schemas.microsoft.com/office/word/2012/wordml" xmlns:wpg="http://schemas.microsoft.com/office/word/2010/wordprocessingGroup" xmlns:wpi="http://schemas.microsoft.com/office/word/2010/wordprocessingInk" xmlns:wne="http://schemas.microsoft.com/office/word/2006/wordml" xmlns:wps="http://schemas.microsoft.com/office/word/2010/wordprocessingShape" mc:Ignorable="w14 w15 wp14">
+<w:endnotes xmlns:wpc="http://schemas.microsoft.com/office/word/2010/wordprocessingCanvas" xmlns:cx="http://schemas.microsoft.com/office/drawing/2014/chartex" xmlns:cx1="http://schemas.microsoft.com/office/drawing/2015/9/8/chartex" xmlns:cx2="http://schemas.microsoft.com/office/drawing/2015/10/21/chartex" xmlns:cx3="http://schemas.microsoft.com/office/drawing/2016/5/9/chartex" xmlns:cx4="http://schemas.microsoft.com/office/drawing/2016/5/10/chartex" xmlns:cx5="http://schemas.microsoft.com/office/drawing/2016/5/11/chartex" xmlns:cx6="http://schemas.microsoft.com/office/drawing/2016/5/12/chartex" xmlns:cx7="http://schemas.microsoft.com/office/drawing/2016/5/13/chartex" xmlns:cx8="http://schemas.microsoft.com/office/drawing/2016/5/14/chartex" xmlns:mc="http://schemas.openxmlformats.org/markup-compatibility/2006" xmlns:aink="http://schemas.microsoft.com/office/drawing/2016/ink" xmlns:am3d="http://schemas.microsoft.com/office/drawing/2017/model3d" xmlns:o="urn:schemas-microsoft-com:office:office" xmlns:r="http://schemas.openxmlformats.org/officeDocument/2006/relationships" xmlns:m="http://schemas.openxmlformats.org/officeDocument/2006/math" xmlns:v="urn:schemas-microsoft-com:vml" xmlns:wp14="http://schemas.microsoft.com/office/word/2010/wordprocessingDrawing" xmlns:wp="http://schemas.openxmlformats.org/drawingml/2006/wordprocessingDrawing" xmlns:w10="urn:schemas-microsoft-com:office:word" xmlns:w="http://schemas.openxmlformats.org/wordprocessingml/2006/main" xmlns:w14="http://schemas.microsoft.com/office/word/2010/wordml" xmlns:w15="http://schemas.microsoft.com/office/word/2012/wordml" xmlns:w16cid="http://schemas.microsoft.com/office/word/2016/wordml/cid" xmlns:w16se="http://schemas.microsoft.com/office/word/2015/wordml/symex" xmlns:wpg="http://schemas.microsoft.com/office/word/2010/wordprocessingGroup" xmlns:wpi="http://schemas.microsoft.com/office/word/2010/wordprocessingInk" xmlns:wne="http://schemas.microsoft.com/office/word/2006/wordml" xmlns:wps="http://schemas.microsoft.com/office/word/2010/wordprocessingShape" mc:Ignorable="w14 w15 w16se w16cid wp14">
   <w:endnote w:type="separator" w:id="-1">
     <w:p>
       <w:r>
@@ -4318,7 +4349,7 @@
 </file>
 
 <file path=word/footnotes.xml><?xml version="1.0" encoding="utf-8"?>
-<w:footnotes xmlns:wpc="http://schemas.microsoft.com/office/word/2010/wordprocessingCanvas" xmlns:mo="http://schemas.microsoft.com/office/mac/office/2008/main" xmlns:mc="http://schemas.openxmlformats.org/markup-compatibility/2006" xmlns:mv="urn:schemas-microsoft-com:mac:vml" xmlns:o="urn:schemas-microsoft-com:office:office" xmlns:r="http://schemas.openxmlformats.org/officeDocument/2006/relationships" xmlns:m="http://schemas.openxmlformats.org/officeDocument/2006/math" xmlns:v="urn:schemas-microsoft-com:vml" xmlns:wp14="http://schemas.microsoft.com/office/word/2010/wordprocessingDrawing" xmlns:wp="http://schemas.openxmlformats.org/drawingml/2006/wordprocessingDrawing" xmlns:w10="urn:schemas-microsoft-com:office:word" xmlns:w="http://schemas.openxmlformats.org/wordprocessingml/2006/main" xmlns:w14="http://schemas.microsoft.com/office/word/2010/wordml" xmlns:w15="http://schemas.microsoft.com/office/word/2012/wordml" xmlns:wpg="http://schemas.microsoft.com/office/word/2010/wordprocessingGroup" xmlns:wpi="http://schemas.microsoft.com/office/word/2010/wordprocessingInk" xmlns:wne="http://schemas.microsoft.com/office/word/2006/wordml" xmlns:wps="http://schemas.microsoft.com/office/word/2010/wordprocessingShape" mc:Ignorable="w14 w15 wp14">
+<w:footnotes xmlns:wpc="http://schemas.microsoft.com/office/word/2010/wordprocessingCanvas" xmlns:cx="http://schemas.microsoft.com/office/drawing/2014/chartex" xmlns:cx1="http://schemas.microsoft.com/office/drawing/2015/9/8/chartex" xmlns:cx2="http://schemas.microsoft.com/office/drawing/2015/10/21/chartex" xmlns:cx3="http://schemas.microsoft.com/office/drawing/2016/5/9/chartex" xmlns:cx4="http://schemas.microsoft.com/office/drawing/2016/5/10/chartex" xmlns:cx5="http://schemas.microsoft.com/office/drawing/2016/5/11/chartex" xmlns:cx6="http://schemas.microsoft.com/office/drawing/2016/5/12/chartex" xmlns:cx7="http://schemas.microsoft.com/office/drawing/2016/5/13/chartex" xmlns:cx8="http://schemas.microsoft.com/office/drawing/2016/5/14/chartex" xmlns:mc="http://schemas.openxmlformats.org/markup-compatibility/2006" xmlns:aink="http://schemas.microsoft.com/office/drawing/2016/ink" xmlns:am3d="http://schemas.microsoft.com/office/drawing/2017/model3d" xmlns:o="urn:schemas-microsoft-com:office:office" xmlns:r="http://schemas.openxmlformats.org/officeDocument/2006/relationships" xmlns:m="http://schemas.openxmlformats.org/officeDocument/2006/math" xmlns:v="urn:schemas-microsoft-com:vml" xmlns:wp14="http://schemas.microsoft.com/office/word/2010/wordprocessingDrawing" xmlns:wp="http://schemas.openxmlformats.org/drawingml/2006/wordprocessingDrawing" xmlns:w10="urn:schemas-microsoft-com:office:word" xmlns:w="http://schemas.openxmlformats.org/wordprocessingml/2006/main" xmlns:w14="http://schemas.microsoft.com/office/word/2010/wordml" xmlns:w15="http://schemas.microsoft.com/office/word/2012/wordml" xmlns:w16cid="http://schemas.microsoft.com/office/word/2016/wordml/cid" xmlns:w16se="http://schemas.microsoft.com/office/word/2015/wordml/symex" xmlns:wpg="http://schemas.microsoft.com/office/word/2010/wordprocessingGroup" xmlns:wpi="http://schemas.microsoft.com/office/word/2010/wordprocessingInk" xmlns:wne="http://schemas.microsoft.com/office/word/2006/wordml" xmlns:wps="http://schemas.microsoft.com/office/word/2010/wordprocessingShape" mc:Ignorable="w14 w15 w16se w16cid wp14">
   <w:footnote w:type="separator" w:id="-1">
     <w:p>
       <w:r>
@@ -4337,7 +4368,7 @@
 </file>
 
 <file path=word/header1.xml><?xml version="1.0" encoding="utf-8"?>
-<w:hdr xmlns:wpc="http://schemas.microsoft.com/office/word/2010/wordprocessingCanvas" xmlns:mo="http://schemas.microsoft.com/office/mac/office/2008/main" xmlns:mc="http://schemas.openxmlformats.org/markup-compatibility/2006" xmlns:mv="urn:schemas-microsoft-com:mac:vml" xmlns:o="urn:schemas-microsoft-com:office:office" xmlns:r="http://schemas.openxmlformats.org/officeDocument/2006/relationships" xmlns:m="http://schemas.openxmlformats.org/officeDocument/2006/math" xmlns:v="urn:schemas-microsoft-com:vml" xmlns:wp14="http://schemas.microsoft.com/office/word/2010/wordprocessingDrawing" xmlns:wp="http://schemas.openxmlformats.org/drawingml/2006/wordprocessingDrawing" xmlns:w10="urn:schemas-microsoft-com:office:word" xmlns:w="http://schemas.openxmlformats.org/wordprocessingml/2006/main" xmlns:w14="http://schemas.microsoft.com/office/word/2010/wordml" xmlns:w15="http://schemas.microsoft.com/office/word/2012/wordml" xmlns:wpg="http://schemas.microsoft.com/office/word/2010/wordprocessingGroup" xmlns:wpi="http://schemas.microsoft.com/office/word/2010/wordprocessingInk" xmlns:wne="http://schemas.microsoft.com/office/word/2006/wordml" xmlns:wps="http://schemas.microsoft.com/office/word/2010/wordprocessingShape" mc:Ignorable="w14 w15 wp14">
+<w:hdr xmlns:wpc="http://schemas.microsoft.com/office/word/2010/wordprocessingCanvas" xmlns:cx="http://schemas.microsoft.com/office/drawing/2014/chartex" xmlns:cx1="http://schemas.microsoft.com/office/drawing/2015/9/8/chartex" xmlns:cx2="http://schemas.microsoft.com/office/drawing/2015/10/21/chartex" xmlns:cx3="http://schemas.microsoft.com/office/drawing/2016/5/9/chartex" xmlns:cx4="http://schemas.microsoft.com/office/drawing/2016/5/10/chartex" xmlns:cx5="http://schemas.microsoft.com/office/drawing/2016/5/11/chartex" xmlns:cx6="http://schemas.microsoft.com/office/drawing/2016/5/12/chartex" xmlns:cx7="http://schemas.microsoft.com/office/drawing/2016/5/13/chartex" xmlns:cx8="http://schemas.microsoft.com/office/drawing/2016/5/14/chartex" xmlns:mc="http://schemas.openxmlformats.org/markup-compatibility/2006" xmlns:aink="http://schemas.microsoft.com/office/drawing/2016/ink" xmlns:am3d="http://schemas.microsoft.com/office/drawing/2017/model3d" xmlns:o="urn:schemas-microsoft-com:office:office" xmlns:r="http://schemas.openxmlformats.org/officeDocument/2006/relationships" xmlns:m="http://schemas.openxmlformats.org/officeDocument/2006/math" xmlns:v="urn:schemas-microsoft-com:vml" xmlns:wp14="http://schemas.microsoft.com/office/word/2010/wordprocessingDrawing" xmlns:wp="http://schemas.openxmlformats.org/drawingml/2006/wordprocessingDrawing" xmlns:w10="urn:schemas-microsoft-com:office:word" xmlns:w="http://schemas.openxmlformats.org/wordprocessingml/2006/main" xmlns:w14="http://schemas.microsoft.com/office/word/2010/wordml" xmlns:w15="http://schemas.microsoft.com/office/word/2012/wordml" xmlns:w16cid="http://schemas.microsoft.com/office/word/2016/wordml/cid" xmlns:w16se="http://schemas.microsoft.com/office/word/2015/wordml/symex" xmlns:wpg="http://schemas.microsoft.com/office/word/2010/wordprocessingGroup" xmlns:wpi="http://schemas.microsoft.com/office/word/2010/wordprocessingInk" xmlns:wne="http://schemas.microsoft.com/office/word/2006/wordml" xmlns:wps="http://schemas.microsoft.com/office/word/2010/wordprocessingShape" mc:Ignorable="w14 w15 w16se w16cid wp14">
   <w:p>
     <w:pPr>
       <w:pStyle w:val="Header"/>
@@ -4372,8 +4403,8 @@
 </file>
 
 <file path=word/numbering.xml><?xml version="1.0" encoding="utf-8"?>
-<w:numbering xmlns:wpc="http://schemas.microsoft.com/office/word/2010/wordprocessingCanvas" xmlns:mo="http://schemas.microsoft.com/office/mac/office/2008/main" xmlns:mc="http://schemas.openxmlformats.org/markup-compatibility/2006" xmlns:mv="urn:schemas-microsoft-com:mac:vml" xmlns:o="urn:schemas-microsoft-com:office:office" xmlns:r="http://schemas.openxmlformats.org/officeDocument/2006/relationships" xmlns:m="http://schemas.openxmlformats.org/officeDocument/2006/math" xmlns:v="urn:schemas-microsoft-com:vml" xmlns:wp14="http://schemas.microsoft.com/office/word/2010/wordprocessingDrawing" xmlns:wp="http://schemas.openxmlformats.org/drawingml/2006/wordprocessingDrawing" xmlns:w10="urn:schemas-microsoft-com:office:word" xmlns:w="http://schemas.openxmlformats.org/wordprocessingml/2006/main" xmlns:w14="http://schemas.microsoft.com/office/word/2010/wordml" xmlns:w15="http://schemas.microsoft.com/office/word/2012/wordml" xmlns:wpg="http://schemas.microsoft.com/office/word/2010/wordprocessingGroup" xmlns:wpi="http://schemas.microsoft.com/office/word/2010/wordprocessingInk" xmlns:wne="http://schemas.microsoft.com/office/word/2006/wordml" xmlns:wps="http://schemas.microsoft.com/office/word/2010/wordprocessingShape" mc:Ignorable="w14 w15 wp14">
-  <w:abstractNum w:abstractNumId="0">
+<w:numbering xmlns:wpc="http://schemas.microsoft.com/office/word/2010/wordprocessingCanvas" xmlns:cx="http://schemas.microsoft.com/office/drawing/2014/chartex" xmlns:cx1="http://schemas.microsoft.com/office/drawing/2015/9/8/chartex" xmlns:cx2="http://schemas.microsoft.com/office/drawing/2015/10/21/chartex" xmlns:cx3="http://schemas.microsoft.com/office/drawing/2016/5/9/chartex" xmlns:cx4="http://schemas.microsoft.com/office/drawing/2016/5/10/chartex" xmlns:cx5="http://schemas.microsoft.com/office/drawing/2016/5/11/chartex" xmlns:cx6="http://schemas.microsoft.com/office/drawing/2016/5/12/chartex" xmlns:cx7="http://schemas.microsoft.com/office/drawing/2016/5/13/chartex" xmlns:cx8="http://schemas.microsoft.com/office/drawing/2016/5/14/chartex" xmlns:mc="http://schemas.openxmlformats.org/markup-compatibility/2006" xmlns:aink="http://schemas.microsoft.com/office/drawing/2016/ink" xmlns:am3d="http://schemas.microsoft.com/office/drawing/2017/model3d" xmlns:o="urn:schemas-microsoft-com:office:office" xmlns:r="http://schemas.openxmlformats.org/officeDocument/2006/relationships" xmlns:m="http://schemas.openxmlformats.org/officeDocument/2006/math" xmlns:v="urn:schemas-microsoft-com:vml" xmlns:wp14="http://schemas.microsoft.com/office/word/2010/wordprocessingDrawing" xmlns:wp="http://schemas.openxmlformats.org/drawingml/2006/wordprocessingDrawing" xmlns:w10="urn:schemas-microsoft-com:office:word" xmlns:w="http://schemas.openxmlformats.org/wordprocessingml/2006/main" xmlns:w14="http://schemas.microsoft.com/office/word/2010/wordml" xmlns:w15="http://schemas.microsoft.com/office/word/2012/wordml" xmlns:w16cid="http://schemas.microsoft.com/office/word/2016/wordml/cid" xmlns:w16se="http://schemas.microsoft.com/office/word/2015/wordml/symex" xmlns:wpg="http://schemas.microsoft.com/office/word/2010/wordprocessingGroup" xmlns:wpi="http://schemas.microsoft.com/office/word/2010/wordprocessingInk" xmlns:wne="http://schemas.microsoft.com/office/word/2006/wordml" xmlns:wps="http://schemas.microsoft.com/office/word/2010/wordprocessingShape" mc:Ignorable="w14 w15 w16se w16cid wp14">
+  <w:abstractNum w:abstractNumId="0" w15:restartNumberingAfterBreak="0">
     <w:nsid w:val="02EF3A99"/>
     <w:multiLevelType w:val="hybridMultilevel"/>
     <w:tmpl w:val="C648645C"/>
@@ -4492,7 +4523,7 @@
 </file>
 
 <file path=word/styles.xml><?xml version="1.0" encoding="utf-8"?>
-<w:styles xmlns:mc="http://schemas.openxmlformats.org/markup-compatibility/2006" xmlns:r="http://schemas.openxmlformats.org/officeDocument/2006/relationships" xmlns:w="http://schemas.openxmlformats.org/wordprocessingml/2006/main" xmlns:w14="http://schemas.microsoft.com/office/word/2010/wordml" xmlns:w15="http://schemas.microsoft.com/office/word/2012/wordml" mc:Ignorable="w14 w15">
+<w:styles xmlns:mc="http://schemas.openxmlformats.org/markup-compatibility/2006" xmlns:r="http://schemas.openxmlformats.org/officeDocument/2006/relationships" xmlns:w="http://schemas.openxmlformats.org/wordprocessingml/2006/main" xmlns:w14="http://schemas.microsoft.com/office/word/2010/wordml" xmlns:w15="http://schemas.microsoft.com/office/word/2012/wordml" xmlns:w16cid="http://schemas.microsoft.com/office/word/2016/wordml/cid" xmlns:w16se="http://schemas.microsoft.com/office/word/2015/wordml/symex" mc:Ignorable="w14 w15 w16se w16cid">
   <w:docDefaults>
     <w:rPrDefault>
       <w:rPr>
@@ -4502,7 +4533,7 @@
     </w:rPrDefault>
     <w:pPrDefault/>
   </w:docDefaults>
-  <w:latentStyles w:defLockedState="0" w:defUIPriority="99" w:defSemiHidden="0" w:defUnhideWhenUsed="0" w:defQFormat="0" w:count="382">
+  <w:latentStyles w:defLockedState="0" w:defUIPriority="99" w:defSemiHidden="0" w:defUnhideWhenUsed="0" w:defQFormat="0" w:count="375">
     <w:lsdException w:name="Normal" w:uiPriority="0" w:qFormat="1"/>
     <w:lsdException w:name="heading 1" w:uiPriority="9" w:qFormat="1"/>
     <w:lsdException w:name="heading 2" w:semiHidden="1" w:uiPriority="9" w:unhideWhenUsed="1" w:qFormat="1"/>
@@ -4659,15 +4690,6 @@
     <w:lsdException w:name="Balloon Text" w:semiHidden="1" w:unhideWhenUsed="1"/>
     <w:lsdException w:name="Table Grid" w:uiPriority="59"/>
     <w:lsdException w:name="Table Theme" w:semiHidden="1" w:unhideWhenUsed="1"/>
-    <w:lsdException w:name="Note Level 1" w:semiHidden="1" w:unhideWhenUsed="1"/>
-    <w:lsdException w:name="Note Level 2" w:semiHidden="1" w:unhideWhenUsed="1"/>
-    <w:lsdException w:name="Note Level 3" w:semiHidden="1" w:unhideWhenUsed="1"/>
-    <w:lsdException w:name="Note Level 4" w:semiHidden="1" w:unhideWhenUsed="1"/>
-    <w:lsdException w:name="Note Level 5" w:semiHidden="1" w:unhideWhenUsed="1"/>
-    <w:lsdException w:name="Note Level 6" w:semiHidden="1" w:unhideWhenUsed="1"/>
-    <w:lsdException w:name="Note Level 7" w:semiHidden="1" w:unhideWhenUsed="1"/>
-    <w:lsdException w:name="Note Level 8" w:semiHidden="1" w:unhideWhenUsed="1"/>
-    <w:lsdException w:name="Note Level 9" w:semiHidden="1" w:unhideWhenUsed="1"/>
     <w:lsdException w:name="Placeholder Text" w:semiHidden="1"/>
     <w:lsdException w:name="No Spacing" w:uiPriority="1" w:qFormat="1"/>
     <w:lsdException w:name="Light Shading" w:uiPriority="60"/>
@@ -5598,7 +5620,6 @@
     <w:uiPriority w:val="59"/>
     <w:rsid w:val="00CA0A0D"/>
     <w:tblPr>
-      <w:tblInd w:w="0" w:type="dxa"/>
       <w:tblBorders>
         <w:top w:val="single" w:sz="4" w:space="0" w:color="000000"/>
         <w:left w:val="single" w:sz="4" w:space="0" w:color="000000"/>
@@ -5607,12 +5628,6 @@
         <w:insideH w:val="single" w:sz="4" w:space="0" w:color="000000"/>
         <w:insideV w:val="single" w:sz="4" w:space="0" w:color="000000"/>
       </w:tblBorders>
-      <w:tblCellMar>
-        <w:top w:w="0" w:type="dxa"/>
-        <w:left w:w="108" w:type="dxa"/>
-        <w:bottom w:w="0" w:type="dxa"/>
-        <w:right w:w="108" w:type="dxa"/>
-      </w:tblCellMar>
     </w:tblPr>
   </w:style>
   <w:style w:type="paragraph" w:customStyle="1" w:styleId="CodeCompressed">

</xml_diff>